<commit_message>
Implementa a solução de sincronização do lado do cliente.
</commit_message>
<xml_diff>
--- a/trabalho1/Relatorio.docx
+++ b/trabalho1/Relatorio.docx
@@ -1706,8 +1706,6 @@
       </w:r>
     </w:p>
     <w:p>
-      <w:bookmarkStart w:id="3" w:name="_GoBack"/>
-      <w:bookmarkEnd w:id="3"/>
       <w:r>
         <w:t>Para resolver este problema temos também duas hipóteses:</w:t>
       </w:r>
@@ -1787,7 +1785,12 @@
         <w:pStyle w:val="Heading2"/>
       </w:pPr>
       <w:r>
-        <w:t>2.3 -  Problema 3 – Concorrência no servidor</w:t>
+        <w:t>2.3</w:t>
+      </w:r>
+      <w:bookmarkStart w:id="3" w:name="_GoBack"/>
+      <w:bookmarkEnd w:id="3"/>
+      <w:r>
+        <w:t xml:space="preserve"> Problema 3 – Concorrência no servidor</w:t>
       </w:r>
     </w:p>
     <w:p>
@@ -1817,7 +1820,7 @@
 
 <file path=word/numbering.xml><?xml version="1.0" encoding="utf-8"?>
 <w:numbering xmlns:wpc="http://schemas.microsoft.com/office/word/2010/wordprocessingCanvas" xmlns:mc="http://schemas.openxmlformats.org/markup-compatibility/2006" xmlns:o="urn:schemas-microsoft-com:office:office" xmlns:r="http://schemas.openxmlformats.org/officeDocument/2006/relationships" xmlns:m="http://schemas.openxmlformats.org/officeDocument/2006/math" xmlns:v="urn:schemas-microsoft-com:vml" xmlns:wp14="http://schemas.microsoft.com/office/word/2010/wordprocessingDrawing" xmlns:wp="http://schemas.openxmlformats.org/drawingml/2006/wordprocessingDrawing" xmlns:w10="urn:schemas-microsoft-com:office:word" xmlns:w="http://schemas.openxmlformats.org/wordprocessingml/2006/main" xmlns:w14="http://schemas.microsoft.com/office/word/2010/wordml" xmlns:w15="http://schemas.microsoft.com/office/word/2012/wordml" xmlns:wpg="http://schemas.microsoft.com/office/word/2010/wordprocessingGroup" xmlns:wpi="http://schemas.microsoft.com/office/word/2010/wordprocessingInk" xmlns:wne="http://schemas.microsoft.com/office/word/2006/wordml" xmlns:wps="http://schemas.microsoft.com/office/word/2010/wordprocessingShape" mc:Ignorable="w14 w15 wp14">
-  <w:abstractNum w:abstractNumId="0">
+  <w:abstractNum w:abstractNumId="0" w15:restartNumberingAfterBreak="0">
     <w:nsid w:val="09E433CD"/>
     <w:multiLevelType w:val="hybridMultilevel"/>
     <w:tmpl w:val="4C6E84A8"/>
@@ -1906,7 +1909,7 @@
       </w:pPr>
     </w:lvl>
   </w:abstractNum>
-  <w:abstractNum w:abstractNumId="1">
+  <w:abstractNum w:abstractNumId="1" w15:restartNumberingAfterBreak="0">
     <w:nsid w:val="0B975A36"/>
     <w:multiLevelType w:val="hybridMultilevel"/>
     <w:tmpl w:val="C95EC9D8"/>
@@ -1995,7 +1998,7 @@
       </w:pPr>
     </w:lvl>
   </w:abstractNum>
-  <w:abstractNum w:abstractNumId="2">
+  <w:abstractNum w:abstractNumId="2" w15:restartNumberingAfterBreak="0">
     <w:nsid w:val="1B681574"/>
     <w:multiLevelType w:val="hybridMultilevel"/>
     <w:tmpl w:val="57023AF6"/>
@@ -2081,7 +2084,7 @@
       </w:pPr>
     </w:lvl>
   </w:abstractNum>
-  <w:abstractNum w:abstractNumId="3">
+  <w:abstractNum w:abstractNumId="3" w15:restartNumberingAfterBreak="0">
     <w:nsid w:val="4C594445"/>
     <w:multiLevelType w:val="hybridMultilevel"/>
     <w:tmpl w:val="B9FA3CBE"/>
@@ -3138,7 +3141,7 @@
 </file>
 
 <file path=customXml/itemProps1.xml><?xml version="1.0" encoding="utf-8"?>
-<ds:datastoreItem xmlns:ds="http://schemas.openxmlformats.org/officeDocument/2006/customXml" ds:itemID="{E2C8D4A2-1090-4B90-BCD3-98476AFD087B}">
+<ds:datastoreItem xmlns:ds="http://schemas.openxmlformats.org/officeDocument/2006/customXml" ds:itemID="{F3485A06-1CA5-4225-987E-F4A18F537773}">
   <ds:schemaRefs>
     <ds:schemaRef ds:uri="http://schemas.openxmlformats.org/officeDocument/2006/bibliography"/>
   </ds:schemaRefs>

</xml_diff>